<commit_message>
12_5 - Final Submission
</commit_message>
<xml_diff>
--- a/documents/GrantRynders_Project6_CS3100.docx
+++ b/documents/GrantRynders_Project6_CS3100.docx
@@ -13,8 +13,13 @@
       </w:r>
     </w:p>
     <w:p>
-      <w:r>
-        <w:t>Assigment: Project 6</w:t>
+      <w:proofErr w:type="spellStart"/>
+      <w:r>
+        <w:t>Assigment</w:t>
+      </w:r>
+      <w:proofErr w:type="spellEnd"/>
+      <w:r>
+        <w:t>: Project 6</w:t>
       </w:r>
     </w:p>
     <w:p>
@@ -43,7 +48,39 @@
     <w:p/>
     <w:p>
       <w:r>
-        <w:t>My design will model the scene dataset for a given loading zone. The SceneTable datastructure will be based off of HashTable&lt;&gt;</w:t>
+        <w:t xml:space="preserve">My design will model the scene dataset for a given loading zone. The </w:t>
+      </w:r>
+      <w:proofErr w:type="spellStart"/>
+      <w:r>
+        <w:t>SceneTable</w:t>
+      </w:r>
+      <w:proofErr w:type="spellEnd"/>
+      <w:r>
+        <w:t xml:space="preserve"> </w:t>
+      </w:r>
+      <w:proofErr w:type="spellStart"/>
+      <w:r>
+        <w:t>datastructure</w:t>
+      </w:r>
+      <w:proofErr w:type="spellEnd"/>
+      <w:r>
+        <w:t xml:space="preserve"> will be based </w:t>
+      </w:r>
+      <w:proofErr w:type="gramStart"/>
+      <w:r>
+        <w:t>off of</w:t>
+      </w:r>
+      <w:proofErr w:type="gramEnd"/>
+      <w:r>
+        <w:t xml:space="preserve"> </w:t>
+      </w:r>
+      <w:proofErr w:type="spellStart"/>
+      <w:r>
+        <w:t>HashTable</w:t>
+      </w:r>
+      <w:proofErr w:type="spellEnd"/>
+      <w:r>
+        <w:t>&lt;&gt;</w:t>
       </w:r>
     </w:p>
     <w:p/>
@@ -68,15 +105,37 @@
     </w:p>
     <w:p>
       <w:r>
-        <w:t xml:space="preserve">For some background, I am in the process of a Ghidra reverse engineering project for Ys VI: The Ark of Napishtim on Windows, and I got the idea from my work on that game. </w:t>
-      </w:r>
-    </w:p>
-    <w:p/>
-    <w:p>
-      <w:r>
-        <w:t>YS VI uses a system where game actors (characters, the player, enemies, etc.) have unique IDs that are used to fetch their dialogue, sprites, and other metadata. However, outside of the PS2 remake, the game lacks voice acting. As such, I have been trying to mod in voice acting to existing dialogue functions. In the original system, a pointer to the dialogue is found using the actor's ID and a scene identifier, and the lines are fed to the display in a single delimited string. Before going into function of the data structure:</w:t>
-      </w:r>
-    </w:p>
+        <w:t xml:space="preserve">For some background, I am in the process of a Ghidra reverse engineering project for Ys VI: The Ark of </w:t>
+      </w:r>
+      <w:proofErr w:type="spellStart"/>
+      <w:r>
+        <w:t>Napishtim</w:t>
+      </w:r>
+      <w:proofErr w:type="spellEnd"/>
+      <w:r>
+        <w:t xml:space="preserve"> on Windows, and I got the idea from my work on that game. </w:t>
+      </w:r>
+    </w:p>
+    <w:p/>
+    <w:p>
+      <w:r>
+        <w:t xml:space="preserve">YS VI uses a system where game actors (characters, the player, enemies, etc.) have unique IDs that are used to fetch their dialogue, sprites, and other metadata. However, outside of the PS2 remake, the game lacks voice acting. As such, I have been trying to </w:t>
+      </w:r>
+      <w:proofErr w:type="gramStart"/>
+      <w:r>
+        <w:t>mod in</w:t>
+      </w:r>
+      <w:proofErr w:type="gramEnd"/>
+      <w:r>
+        <w:t xml:space="preserve"> voice acting to existing dialogue functions. In the original system, a pointer to the dialogue is found using the actor's ID and a scene identifier, and the lines are fed to the display in a single delimited string. Before going into function of the data structure:</w:t>
+      </w:r>
+    </w:p>
+    <w:p/>
+    <w:p/>
+    <w:p/>
+    <w:p/>
+    <w:p/>
+    <w:p/>
     <w:p/>
     <w:p>
       <w:pPr>
@@ -87,6 +146,7 @@
           <w:b/>
           <w:bCs/>
         </w:rPr>
+        <w:lastRenderedPageBreak/>
         <w:t>1.C - Review of Terms</w:t>
       </w:r>
     </w:p>
@@ -119,7 +179,6 @@
         <w:rPr>
           <w:noProof/>
         </w:rPr>
-        <w:lastRenderedPageBreak/>
         <w:drawing>
           <wp:inline distT="0" distB="0" distL="0" distR="0" wp14:anchorId="113897CB" wp14:editId="077BD0C3">
             <wp:extent cx="5943600" cy="4462145"/>
@@ -170,8 +229,16 @@
         </w:drawing>
       </w:r>
     </w:p>
-    <w:p>
-      <w:r>
+    <w:p/>
+    <w:p/>
+    <w:p/>
+    <w:p/>
+    <w:p/>
+    <w:p/>
+    <w:p/>
+    <w:p>
+      <w:r>
+        <w:lastRenderedPageBreak/>
         <w:t>- Actor</w:t>
       </w:r>
     </w:p>
@@ -258,7 +325,6 @@
         <w:rPr>
           <w:noProof/>
         </w:rPr>
-        <w:lastRenderedPageBreak/>
         <w:drawing>
           <wp:inline distT="0" distB="0" distL="0" distR="0" wp14:anchorId="3CA0274A" wp14:editId="23FEDC99">
             <wp:extent cx="1222375" cy="1222375"/>
@@ -393,12 +459,31 @@
     <w:p>
       <w:pPr>
         <w:jc w:val="center"/>
-      </w:pPr>
-      <w:r>
         <w:rPr>
           <w:b/>
           <w:bCs/>
         </w:rPr>
+      </w:pPr>
+    </w:p>
+    <w:p>
+      <w:pPr>
+        <w:jc w:val="center"/>
+        <w:rPr>
+          <w:b/>
+          <w:bCs/>
+        </w:rPr>
+      </w:pPr>
+    </w:p>
+    <w:p>
+      <w:pPr>
+        <w:jc w:val="center"/>
+      </w:pPr>
+      <w:r>
+        <w:rPr>
+          <w:b/>
+          <w:bCs/>
+        </w:rPr>
+        <w:lastRenderedPageBreak/>
         <w:t>1.D - Design goal</w:t>
       </w:r>
     </w:p>
@@ -407,7 +492,15 @@
         <w:ind w:firstLine="720"/>
       </w:pPr>
       <w:r>
-        <w:t>The SceneTable structure should be able to efficiently fetch actor related data relevant to a scene when loading into that scene.</w:t>
+        <w:t xml:space="preserve">The </w:t>
+      </w:r>
+      <w:proofErr w:type="spellStart"/>
+      <w:r>
+        <w:t>SceneTable</w:t>
+      </w:r>
+      <w:proofErr w:type="spellEnd"/>
+      <w:r>
+        <w:t xml:space="preserve"> structure should be able to efficiently fetch actor related data relevant to a scene when loading into that scene.</w:t>
       </w:r>
     </w:p>
     <w:p/>
@@ -428,7 +521,23 @@
         <w:ind w:firstLine="720"/>
       </w:pPr>
       <w:r>
-        <w:t>The design of a system like this should be as simple and as lightweight as possible, but something that is flexible for the needs of a given game scene. The hashtable will take in a raw dataset from the game data when a scene is loaded in. This process should be streamlined for fast load times even in large or busy scenes with lots of actors.</w:t>
+        <w:t xml:space="preserve">The design of a system like this should be as simple and as lightweight as possible, but something that is flexible for the needs of a given game scene. The </w:t>
+      </w:r>
+      <w:proofErr w:type="spellStart"/>
+      <w:r>
+        <w:t>hashtable</w:t>
+      </w:r>
+      <w:proofErr w:type="spellEnd"/>
+      <w:r>
+        <w:t xml:space="preserve"> will take in a raw dataset from the game data when a scene is loaded in. This process should be streamlined for fast </w:t>
+      </w:r>
+      <w:proofErr w:type="gramStart"/>
+      <w:r>
+        <w:t>load</w:t>
+      </w:r>
+      <w:proofErr w:type="gramEnd"/>
+      <w:r>
+        <w:t xml:space="preserve"> times even in large or busy scenes with lots of actors.</w:t>
       </w:r>
     </w:p>
     <w:p/>
@@ -447,23 +556,62 @@
     <w:p/>
     <w:p>
       <w:r>
-        <w:t>&gt; As a hashtable derivative, SceneTable uses the primary CRUD actions of</w:t>
-      </w:r>
-    </w:p>
-    <w:p>
-      <w:r>
-        <w:lastRenderedPageBreak/>
-        <w:t>- + insert(id): bool // O(1)-O(N)</w:t>
-      </w:r>
-    </w:p>
-    <w:p>
-      <w:r>
-        <w:t>&gt; At the intialization of a scene, all the necessary actors are inserted.</w:t>
-      </w:r>
-    </w:p>
-    <w:p>
-      <w:r>
-        <w:t>- + update(id): bool // O(1)-O(N)</w:t>
+        <w:t xml:space="preserve">&gt; As a </w:t>
+      </w:r>
+      <w:proofErr w:type="spellStart"/>
+      <w:r>
+        <w:t>hashtable</w:t>
+      </w:r>
+      <w:proofErr w:type="spellEnd"/>
+      <w:r>
+        <w:t xml:space="preserve"> derivative, </w:t>
+      </w:r>
+      <w:proofErr w:type="spellStart"/>
+      <w:r>
+        <w:t>SceneTable</w:t>
+      </w:r>
+      <w:proofErr w:type="spellEnd"/>
+      <w:r>
+        <w:t xml:space="preserve"> uses the primary CRUD actions of</w:t>
+      </w:r>
+    </w:p>
+    <w:p>
+      <w:r>
+        <w:t xml:space="preserve">- + insert(id): </w:t>
+      </w:r>
+      <w:proofErr w:type="gramStart"/>
+      <w:r>
+        <w:t>bool</w:t>
+      </w:r>
+      <w:proofErr w:type="gramEnd"/>
+      <w:r>
+        <w:t xml:space="preserve"> // O(1)-O(N)</w:t>
+      </w:r>
+    </w:p>
+    <w:p>
+      <w:r>
+        <w:t xml:space="preserve">&gt; At the </w:t>
+      </w:r>
+      <w:proofErr w:type="spellStart"/>
+      <w:r>
+        <w:t>intialization</w:t>
+      </w:r>
+      <w:proofErr w:type="spellEnd"/>
+      <w:r>
+        <w:t xml:space="preserve"> of a scene, all the necessary actors are inserted.</w:t>
+      </w:r>
+    </w:p>
+    <w:p>
+      <w:r>
+        <w:t xml:space="preserve">- + update(id): </w:t>
+      </w:r>
+      <w:proofErr w:type="gramStart"/>
+      <w:r>
+        <w:t>bool</w:t>
+      </w:r>
+      <w:proofErr w:type="gramEnd"/>
+      <w:r>
+        <w:t xml:space="preserve"> // O(1)-O(N)</w:t>
       </w:r>
     </w:p>
     <w:p>
@@ -473,7 +621,15 @@
     </w:p>
     <w:p>
       <w:r>
-        <w:t>- + get(id): bucket* // O(1)</w:t>
+        <w:t xml:space="preserve">- + get(id): bucket* // </w:t>
+      </w:r>
+      <w:proofErr w:type="gramStart"/>
+      <w:r>
+        <w:t>O(</w:t>
+      </w:r>
+      <w:proofErr w:type="gramEnd"/>
+      <w:r>
+        <w:t>1)</w:t>
       </w:r>
     </w:p>
     <w:p>
@@ -483,112 +639,54 @@
     </w:p>
     <w:p>
       <w:r>
-        <w:t>- - resize_table(): bool // O(N)</w:t>
-      </w:r>
-    </w:p>
-    <w:p>
-      <w:r>
-        <w:t>&gt; As with other hashtables, the table size increases capacity when enough are added.</w:t>
-      </w:r>
-    </w:p>
-    <w:p/>
-    <w:p>
-      <w:r>
+        <w:t xml:space="preserve">- - </w:t>
+      </w:r>
+      <w:proofErr w:type="spellStart"/>
+      <w:r>
+        <w:t>resize_</w:t>
+      </w:r>
+      <w:proofErr w:type="gramStart"/>
+      <w:r>
+        <w:t>table</w:t>
+      </w:r>
+      <w:proofErr w:type="spellEnd"/>
+      <w:r>
+        <w:t>(</w:t>
+      </w:r>
+      <w:proofErr w:type="gramEnd"/>
+      <w:r>
+        <w:t>): bool // O(N)</w:t>
+      </w:r>
+    </w:p>
+    <w:p>
+      <w:r>
+        <w:t xml:space="preserve">&gt; As with other </w:t>
+      </w:r>
+      <w:proofErr w:type="spellStart"/>
+      <w:r>
+        <w:t>hashtables</w:t>
+      </w:r>
+      <w:proofErr w:type="spellEnd"/>
+      <w:r>
+        <w:t>, the table size increases capacity when enough are added.</w:t>
+      </w:r>
+    </w:p>
+    <w:p/>
+    <w:p>
+      <w:pPr>
         <w:rPr>
           <w:b/>
           <w:bCs/>
         </w:rPr>
-        <w:t>### 4 - Set Operations</w:t>
-      </w:r>
-    </w:p>
-    <w:p/>
-    <w:p>
-      <w:r>
-        <w:t>- SceneTable(scene_data*): int</w:t>
-      </w:r>
-    </w:p>
-    <w:p>
-      <w:r>
-        <w:t>&gt; Initialize the table on loading into scene from raw data.</w:t>
-      </w:r>
-    </w:p>
-    <w:p>
-      <w:r>
-        <w:t>&gt; Returns success value</w:t>
-      </w:r>
-    </w:p>
-    <w:p>
-      <w:r>
-        <w:t>C++</w:t>
-      </w:r>
-    </w:p>
-    <w:p>
-      <w:r>
-        <w:t>int SceneTable::SceneTable(SceneData* scene_data)</w:t>
-      </w:r>
-    </w:p>
-    <w:p>
-      <w:r>
-        <w:t>{</w:t>
-      </w:r>
-    </w:p>
-    <w:p>
-      <w:r>
-        <w:t>    scene_data ...;</w:t>
-      </w:r>
-    </w:p>
-    <w:p>
-      <w:r>
-        <w:t>    //</w:t>
-      </w:r>
-    </w:p>
-    <w:p>
-      <w:r>
-        <w:t>    // Extract actors from data</w:t>
-      </w:r>
-    </w:p>
-    <w:p>
-      <w:r>
-        <w:t>    //</w:t>
-      </w:r>
-    </w:p>
-    <w:p>
-      <w:r>
-        <w:t>    for (Actor* actor in actors)</w:t>
-      </w:r>
-    </w:p>
-    <w:p>
-      <w:r>
-        <w:t>    {</w:t>
-      </w:r>
-    </w:p>
-    <w:p>
-      <w:r>
-        <w:t>        // insert into table</w:t>
-      </w:r>
-    </w:p>
-    <w:p>
-      <w:r>
-        <w:t>        this-&gt;insert(actor-&gt;actor_id);</w:t>
-      </w:r>
-    </w:p>
-    <w:p>
-      <w:r>
-        <w:t>    }</w:t>
-      </w:r>
-    </w:p>
-    <w:p>
-      <w:r>
-        <w:lastRenderedPageBreak/>
-        <w:t>    return 0;</w:t>
-      </w:r>
-    </w:p>
-    <w:p>
-      <w:r>
-        <w:t>}</w:t>
-      </w:r>
-    </w:p>
-    <w:p/>
+      </w:pPr>
+      <w:r>
+        <w:rPr>
+          <w:b/>
+          <w:bCs/>
+        </w:rPr>
+        <w:br w:type="page"/>
+      </w:r>
+    </w:p>
     <w:p>
       <w:pPr>
         <w:jc w:val="center"/>
@@ -598,154 +696,90 @@
           <w:b/>
           <w:bCs/>
         </w:rPr>
-        <w:t>5 - Extension Feature</w:t>
-      </w:r>
-    </w:p>
-    <w:p/>
-    <w:p>
-      <w:r>
-        <w:t>- GetDialogue(actor_id): (audio*, text*)</w:t>
-      </w:r>
-    </w:p>
-    <w:p>
-      <w:r>
-        <w:t>&gt; Returns pointers to raw audio and text values in the game data that are fed to the game front end functions. The text and audio have delimiters so that the display and audio functions know how many lines are in the dialogue and where the raw data begins and ends.</w:t>
-      </w:r>
-    </w:p>
-    <w:p>
-      <w:r>
-        <w:t>C++</w:t>
-      </w:r>
-    </w:p>
-    <w:p>
-      <w:r>
-        <w:t>std::pair&lt;SFX* voice_ptr, GameText* text_ptr&gt; SceneTable::GetDialogue(size_t actor_id)</w:t>
-      </w:r>
-    </w:p>
-    <w:p>
-      <w:r>
-        <w:t>{</w:t>
-      </w:r>
-    </w:p>
-    <w:p>
-      <w:r>
-        <w:t>    try</w:t>
-      </w:r>
-    </w:p>
-    <w:p>
-      <w:r>
-        <w:t>    {</w:t>
-      </w:r>
-    </w:p>
-    <w:p>
-      <w:r>
-        <w:t>        Actor* actor = this-&gt;get(actor_id);</w:t>
-      </w:r>
-    </w:p>
-    <w:p>
-      <w:r>
-        <w:t>        std::pair&lt;SFX* voice_ptr, GameText* text_ptr&gt; dialogue_pair(actor-&gt;get_voice(this-&gt;scene_id), actor-&gt;get_dialogue_text(this-&gt;scene_id));</w:t>
-      </w:r>
-    </w:p>
-    <w:p>
-      <w:r>
-        <w:t>        return dialogue_pair;</w:t>
-      </w:r>
-    </w:p>
-    <w:p>
-      <w:r>
-        <w:t>    }</w:t>
-      </w:r>
-    </w:p>
-    <w:p>
-      <w:r>
-        <w:t>    catch (...)</w:t>
-      </w:r>
-    </w:p>
-    <w:p>
-      <w:r>
-        <w:t>    {</w:t>
-      </w:r>
-    </w:p>
-    <w:p>
-      <w:r>
-        <w:t>        ...</w:t>
-      </w:r>
-    </w:p>
-    <w:p>
-      <w:r>
-        <w:t>    }</w:t>
-      </w:r>
-    </w:p>
-    <w:p>
-      <w:r>
-        <w:t>}</w:t>
-      </w:r>
-    </w:p>
-    <w:p/>
-    <w:p>
-      <w:r>
-        <w:t>- RenderSceneActors(): Actor*[]</w:t>
-      </w:r>
-    </w:p>
-    <w:p>
-      <w:r>
         <w:lastRenderedPageBreak/>
-        <w:t>&gt; For each actor in the scene, load sprites and models from the pointers in the hashtable into memory and display.</w:t>
-      </w:r>
-    </w:p>
-    <w:p>
-      <w:r>
-        <w:t>&gt; Returns pointers to actors' data in memory</w:t>
-      </w:r>
-    </w:p>
-    <w:p>
-      <w:r>
-        <w:t>C++</w:t>
-      </w:r>
-    </w:p>
-    <w:p>
-      <w:r>
-        <w:t>Actor*[] SceneTable::RenderSceneActors()</w:t>
-      </w:r>
-    </w:p>
-    <w:p>
-      <w:r>
-        <w:t>{</w:t>
-      </w:r>
-    </w:p>
-    <w:p>
-      <w:r>
-        <w:t>    for (Actor* actor : this-&gt;table)</w:t>
-      </w:r>
-    </w:p>
-    <w:p>
-      <w:r>
-        <w:t>    {</w:t>
-      </w:r>
-    </w:p>
-    <w:p>
-      <w:r>
-        <w:t>        GameClass::Render(actor);</w:t>
-      </w:r>
-    </w:p>
-    <w:p>
-      <w:r>
-        <w:t>    }</w:t>
-      </w:r>
-    </w:p>
-    <w:p>
-      <w:r>
-        <w:t>    return this-&gt;table;</w:t>
-      </w:r>
-    </w:p>
-    <w:p>
-      <w:r>
-        <w:t>}</w:t>
-      </w:r>
-    </w:p>
-    <w:p/>
-    <w:p/>
+        <w:t>4 - Set Operations</w:t>
+      </w:r>
+    </w:p>
+    <w:p/>
+    <w:p>
+      <w:r>
+        <w:t xml:space="preserve">- </w:t>
+      </w:r>
+      <w:proofErr w:type="spellStart"/>
+      <w:r>
+        <w:t>SceneTable</w:t>
+      </w:r>
+      <w:proofErr w:type="spellEnd"/>
+      <w:r>
+        <w:t>(</w:t>
+      </w:r>
+      <w:proofErr w:type="spellStart"/>
+      <w:r>
+        <w:t>scene_data</w:t>
+      </w:r>
+      <w:proofErr w:type="spellEnd"/>
+      <w:r>
+        <w:t>*): int</w:t>
+      </w:r>
+    </w:p>
+    <w:p>
+      <w:r>
+        <w:t>&gt; Initialize the table on loading into scene from raw data.</w:t>
+      </w:r>
+    </w:p>
+    <w:p>
+      <w:r>
+        <w:t>&gt; Returns success value</w:t>
+      </w:r>
+    </w:p>
+    <w:p>
+      <w:r>
+        <w:rPr>
+          <w:noProof/>
+        </w:rPr>
+        <w:drawing>
+          <wp:inline distT="0" distB="0" distL="0" distR="0" wp14:anchorId="396EE5F4" wp14:editId="72B8537E">
+            <wp:extent cx="5943600" cy="1736090"/>
+            <wp:effectExtent l="0" t="0" r="0" b="0"/>
+            <wp:docPr id="286856678" name="Picture 5" descr="A black background with white text&#10;&#10;AI-generated content may be incorrect."/>
+            <wp:cNvGraphicFramePr>
+              <a:graphicFrameLocks xmlns:a="http://schemas.openxmlformats.org/drawingml/2006/main" noChangeAspect="1"/>
+            </wp:cNvGraphicFramePr>
+            <a:graphic xmlns:a="http://schemas.openxmlformats.org/drawingml/2006/main">
+              <a:graphicData uri="http://schemas.openxmlformats.org/drawingml/2006/picture">
+                <pic:pic xmlns:pic="http://schemas.openxmlformats.org/drawingml/2006/picture">
+                  <pic:nvPicPr>
+                    <pic:cNvPr id="286856678" name="Picture 5" descr="A black background with white text&#10;&#10;AI-generated content may be incorrect."/>
+                    <pic:cNvPicPr/>
+                  </pic:nvPicPr>
+                  <pic:blipFill>
+                    <a:blip r:embed="rId8">
+                      <a:extLst>
+                        <a:ext uri="{28A0092B-C50C-407E-A947-70E740481C1C}">
+                          <a14:useLocalDpi xmlns:a14="http://schemas.microsoft.com/office/drawing/2010/main" val="0"/>
+                        </a:ext>
+                      </a:extLst>
+                    </a:blip>
+                    <a:stretch>
+                      <a:fillRect/>
+                    </a:stretch>
+                  </pic:blipFill>
+                  <pic:spPr>
+                    <a:xfrm>
+                      <a:off x="0" y="0"/>
+                      <a:ext cx="5943600" cy="1736090"/>
+                    </a:xfrm>
+                    <a:prstGeom prst="rect">
+                      <a:avLst/>
+                    </a:prstGeom>
+                  </pic:spPr>
+                </pic:pic>
+              </a:graphicData>
+            </a:graphic>
+          </wp:inline>
+        </w:drawing>
+      </w:r>
+    </w:p>
     <w:p>
       <w:pPr>
         <w:jc w:val="center"/>
@@ -755,155 +789,179 @@
           <w:b/>
           <w:bCs/>
         </w:rPr>
-        <w:t>6 - UML Diagram / Abstraction Boundary</w:t>
-      </w:r>
-    </w:p>
-    <w:p>
-      <w:r>
-        <w:br/>
-      </w:r>
-    </w:p>
-    <w:p>
-      <w:r>
-        <w:t>&gt; I have used mermaid class diagrams in [prior classes](</w:t>
-      </w:r>
-      <w:r>
-        <w:rPr>
-          <w:u w:val="single"/>
-        </w:rPr>
-        <w:t>https://github.com/GrantRynders/Github-Extension-Project/blob/main/Readme.md</w:t>
-      </w:r>
-      <w:r>
-        <w:t>), so that is what I am using here</w:t>
-      </w:r>
-    </w:p>
-    <w:p>
-      <w:r>
-        <w:t>mermaid</w:t>
-      </w:r>
-    </w:p>
-    <w:p>
-      <w:r>
-        <w:t>---</w:t>
-      </w:r>
-    </w:p>
-    <w:p>
-      <w:r>
-        <w:t>title: MultiSet Class Diagram</w:t>
-      </w:r>
-    </w:p>
-    <w:p>
-      <w:r>
-        <w:t>---</w:t>
-      </w:r>
-    </w:p>
-    <w:p>
-      <w:r>
-        <w:t>classDiagram</w:t>
-      </w:r>
-    </w:p>
-    <w:p>
-      <w:r>
-        <w:t>    SceneTable --|&gt; HashTable : INHERITS FROM</w:t>
-      </w:r>
-    </w:p>
-    <w:p>
-      <w:r>
-        <w:t>    SceneTable --|&gt; Actor : CONTAINS</w:t>
+        <w:t>5 - Extension Feature</w:t>
+      </w:r>
+    </w:p>
+    <w:p>
+      <w:r>
+        <w:t xml:space="preserve">- </w:t>
+      </w:r>
+      <w:proofErr w:type="spellStart"/>
+      <w:r>
+        <w:t>GetDialogue</w:t>
+      </w:r>
+      <w:proofErr w:type="spellEnd"/>
+      <w:r>
+        <w:t>(</w:t>
+      </w:r>
+      <w:proofErr w:type="spellStart"/>
+      <w:r>
+        <w:t>actor_id</w:t>
+      </w:r>
+      <w:proofErr w:type="spellEnd"/>
+      <w:r>
+        <w:t>): (audio*, text*)</w:t>
+      </w:r>
+    </w:p>
+    <w:p>
+      <w:r>
+        <w:t>&gt; Returns pointers to raw audio and text values in the game data that are fed to the game front end functions. The text and audio have delimiters so that the display and audio functions know how many lines are in the dialogue and where the raw data begins and ends.</w:t>
+      </w:r>
+    </w:p>
+    <w:p>
+      <w:r>
+        <w:rPr>
+          <w:noProof/>
+        </w:rPr>
+        <w:drawing>
+          <wp:inline distT="0" distB="0" distL="0" distR="0" wp14:anchorId="487E8BA1" wp14:editId="2C0854CE">
+            <wp:extent cx="5943600" cy="1948180"/>
+            <wp:effectExtent l="0" t="0" r="0" b="0"/>
+            <wp:docPr id="6679105" name="Picture 6" descr="A computer screen with white text&#10;&#10;AI-generated content may be incorrect."/>
+            <wp:cNvGraphicFramePr>
+              <a:graphicFrameLocks xmlns:a="http://schemas.openxmlformats.org/drawingml/2006/main" noChangeAspect="1"/>
+            </wp:cNvGraphicFramePr>
+            <a:graphic xmlns:a="http://schemas.openxmlformats.org/drawingml/2006/main">
+              <a:graphicData uri="http://schemas.openxmlformats.org/drawingml/2006/picture">
+                <pic:pic xmlns:pic="http://schemas.openxmlformats.org/drawingml/2006/picture">
+                  <pic:nvPicPr>
+                    <pic:cNvPr id="6679105" name="Picture 6" descr="A computer screen with white text&#10;&#10;AI-generated content may be incorrect."/>
+                    <pic:cNvPicPr/>
+                  </pic:nvPicPr>
+                  <pic:blipFill>
+                    <a:blip r:embed="rId9">
+                      <a:extLst>
+                        <a:ext uri="{28A0092B-C50C-407E-A947-70E740481C1C}">
+                          <a14:useLocalDpi xmlns:a14="http://schemas.microsoft.com/office/drawing/2010/main" val="0"/>
+                        </a:ext>
+                      </a:extLst>
+                    </a:blip>
+                    <a:stretch>
+                      <a:fillRect/>
+                    </a:stretch>
+                  </pic:blipFill>
+                  <pic:spPr>
+                    <a:xfrm>
+                      <a:off x="0" y="0"/>
+                      <a:ext cx="5943600" cy="1948180"/>
+                    </a:xfrm>
+                    <a:prstGeom prst="rect">
+                      <a:avLst/>
+                    </a:prstGeom>
+                  </pic:spPr>
+                </pic:pic>
+              </a:graphicData>
+            </a:graphic>
+          </wp:inline>
+        </w:drawing>
+      </w:r>
+    </w:p>
+    <w:p>
+      <w:r>
+        <w:br w:type="page"/>
       </w:r>
     </w:p>
     <w:p>
       <w:r>
         <w:lastRenderedPageBreak/>
-        <w:t>    class SceneTable{</w:t>
-      </w:r>
-    </w:p>
-    <w:p>
-      <w:r>
-        <w:t>        - std::vector&amp;lt;Actor*&amp;gt table</w:t>
-      </w:r>
-    </w:p>
-    <w:p>
-      <w:r>
-        <w:t>        + RenderSceneActors(): Actor*[]</w:t>
-      </w:r>
-    </w:p>
-    <w:p>
-      <w:r>
-        <w:t>        + GetDialogue(): std::pair&amp;lt;SFX* voice_ptr, GameText* text_ptr&amp;gt</w:t>
-      </w:r>
-    </w:p>
-    <w:p>
-      <w:r>
-        <w:t>    }</w:t>
-      </w:r>
-    </w:p>
-    <w:p>
-      <w:r>
-        <w:t>    class Actor{</w:t>
-      </w:r>
-    </w:p>
-    <w:p>
-      <w:r>
-        <w:t>        + size_t actor_id</w:t>
-      </w:r>
-    </w:p>
-    <w:p>
-      <w:r>
-        <w:t>        + size_t voices_id</w:t>
-      </w:r>
-    </w:p>
-    <w:p>
-      <w:r>
-        <w:t>        + size_t text_id</w:t>
-      </w:r>
-    </w:p>
-    <w:p>
-      <w:r>
-        <w:t>    }</w:t>
-      </w:r>
-    </w:p>
-    <w:p>
-      <w:r>
-        <w:t>    class HashTable{</w:t>
-      </w:r>
-    </w:p>
-    <w:p>
-      <w:r>
-        <w:t>        - std::vector&amp;lt;bucket*&amp;gt table</w:t>
-      </w:r>
-    </w:p>
-    <w:p>
-      <w:r>
-        <w:t>        + insert(id): bool // O(1)-O(N)</w:t>
-      </w:r>
-    </w:p>
-    <w:p>
-      <w:r>
-        <w:t>        + update(id): bool // O(1)</w:t>
-      </w:r>
-    </w:p>
-    <w:p>
-      <w:r>
-        <w:t>        + delete(id): bool // O(1)</w:t>
-      </w:r>
-    </w:p>
-    <w:p>
-      <w:r>
-        <w:t>        + get(id): bucket* // O(1)</w:t>
-      </w:r>
-    </w:p>
-    <w:p>
-      <w:r>
-        <w:t>        - resize_table(): bool // O(N)</w:t>
-      </w:r>
-    </w:p>
-    <w:p>
-      <w:r>
-        <w:t>    }</w:t>
-      </w:r>
-    </w:p>
-    <w:p/>
+        <w:t xml:space="preserve">- </w:t>
+      </w:r>
+      <w:proofErr w:type="spellStart"/>
+      <w:proofErr w:type="gramStart"/>
+      <w:r>
+        <w:t>RenderSceneActors</w:t>
+      </w:r>
+      <w:proofErr w:type="spellEnd"/>
+      <w:r>
+        <w:t>(</w:t>
+      </w:r>
+      <w:proofErr w:type="gramEnd"/>
+      <w:r>
+        <w:t>): Actor*[]</w:t>
+      </w:r>
+    </w:p>
+    <w:p>
+      <w:r>
+        <w:t xml:space="preserve">- </w:t>
+      </w:r>
+      <w:r>
+        <w:t xml:space="preserve">For each actor in the scene, load sprites and models from the pointers in the </w:t>
+      </w:r>
+      <w:proofErr w:type="spellStart"/>
+      <w:r>
+        <w:t>hashtable</w:t>
+      </w:r>
+      <w:proofErr w:type="spellEnd"/>
+      <w:r>
+        <w:t xml:space="preserve"> into memory and display.</w:t>
+      </w:r>
+    </w:p>
+    <w:p>
+      <w:r>
+        <w:t xml:space="preserve">- </w:t>
+      </w:r>
+      <w:r>
+        <w:t>Returns pointers to actors' data in memory</w:t>
+      </w:r>
+    </w:p>
+    <w:p>
+      <w:r>
+        <w:rPr>
+          <w:noProof/>
+        </w:rPr>
+        <w:drawing>
+          <wp:inline distT="0" distB="0" distL="0" distR="0" wp14:anchorId="557EA691" wp14:editId="421D01F9">
+            <wp:extent cx="5943600" cy="1139825"/>
+            <wp:effectExtent l="0" t="0" r="0" b="3175"/>
+            <wp:docPr id="247282716" name="Picture 7" descr="A black rectangle with white dots&#10;&#10;AI-generated content may be incorrect."/>
+            <wp:cNvGraphicFramePr>
+              <a:graphicFrameLocks xmlns:a="http://schemas.openxmlformats.org/drawingml/2006/main" noChangeAspect="1"/>
+            </wp:cNvGraphicFramePr>
+            <a:graphic xmlns:a="http://schemas.openxmlformats.org/drawingml/2006/main">
+              <a:graphicData uri="http://schemas.openxmlformats.org/drawingml/2006/picture">
+                <pic:pic xmlns:pic="http://schemas.openxmlformats.org/drawingml/2006/picture">
+                  <pic:nvPicPr>
+                    <pic:cNvPr id="247282716" name="Picture 7" descr="A black rectangle with white dots&#10;&#10;AI-generated content may be incorrect."/>
+                    <pic:cNvPicPr/>
+                  </pic:nvPicPr>
+                  <pic:blipFill>
+                    <a:blip r:embed="rId10">
+                      <a:extLst>
+                        <a:ext uri="{28A0092B-C50C-407E-A947-70E740481C1C}">
+                          <a14:useLocalDpi xmlns:a14="http://schemas.microsoft.com/office/drawing/2010/main" val="0"/>
+                        </a:ext>
+                      </a:extLst>
+                    </a:blip>
+                    <a:stretch>
+                      <a:fillRect/>
+                    </a:stretch>
+                  </pic:blipFill>
+                  <pic:spPr>
+                    <a:xfrm>
+                      <a:off x="0" y="0"/>
+                      <a:ext cx="5943600" cy="1139825"/>
+                    </a:xfrm>
+                    <a:prstGeom prst="rect">
+                      <a:avLst/>
+                    </a:prstGeom>
+                  </pic:spPr>
+                </pic:pic>
+              </a:graphicData>
+            </a:graphic>
+          </wp:inline>
+        </w:drawing>
+      </w:r>
+    </w:p>
     <w:p/>
     <w:p>
       <w:pPr>
@@ -914,16 +972,91 @@
           <w:b/>
           <w:bCs/>
         </w:rPr>
-        <w:t>7.0 - Trade Off Analysis</w:t>
-      </w:r>
-    </w:p>
-    <w:p/>
-    <w:p>
-      <w:r>
-        <w:t>&gt; Below are some comparisons to other possible data structures:</w:t>
-      </w:r>
-    </w:p>
-    <w:p/>
+        <w:t>6 - UML Diagram / Abstraction Boundary</w:t>
+      </w:r>
+    </w:p>
+    <w:p>
+      <w:r>
+        <w:t>I have used mermaid class diagrams</w:t>
+      </w:r>
+      <w:r>
+        <w:t xml:space="preserve"> in </w:t>
+      </w:r>
+      <w:hyperlink r:id="rId11" w:history="1">
+        <w:r>
+          <w:rPr>
+            <w:rStyle w:val="Hyperlink"/>
+          </w:rPr>
+          <w:t>prior classes</w:t>
+        </w:r>
+      </w:hyperlink>
+      <w:r>
+        <w:t>, so that is what I am using here</w:t>
+      </w:r>
+    </w:p>
+    <w:p>
+      <w:r>
+        <w:rPr>
+          <w:noProof/>
+        </w:rPr>
+        <w:drawing>
+          <wp:inline distT="0" distB="0" distL="0" distR="0" wp14:anchorId="063BD491" wp14:editId="18F1C7D8">
+            <wp:extent cx="4420546" cy="3802331"/>
+            <wp:effectExtent l="0" t="0" r="0" b="8255"/>
+            <wp:docPr id="116359380" name="Picture 8" descr="A screenshot of a computer program&#10;&#10;AI-generated content may be incorrect."/>
+            <wp:cNvGraphicFramePr>
+              <a:graphicFrameLocks xmlns:a="http://schemas.openxmlformats.org/drawingml/2006/main" noChangeAspect="1"/>
+            </wp:cNvGraphicFramePr>
+            <a:graphic xmlns:a="http://schemas.openxmlformats.org/drawingml/2006/main">
+              <a:graphicData uri="http://schemas.openxmlformats.org/drawingml/2006/picture">
+                <pic:pic xmlns:pic="http://schemas.openxmlformats.org/drawingml/2006/picture">
+                  <pic:nvPicPr>
+                    <pic:cNvPr id="116359380" name="Picture 8" descr="A screenshot of a computer program&#10;&#10;AI-generated content may be incorrect."/>
+                    <pic:cNvPicPr/>
+                  </pic:nvPicPr>
+                  <pic:blipFill>
+                    <a:blip r:embed="rId12">
+                      <a:extLst>
+                        <a:ext uri="{28A0092B-C50C-407E-A947-70E740481C1C}">
+                          <a14:useLocalDpi xmlns:a14="http://schemas.microsoft.com/office/drawing/2010/main" val="0"/>
+                        </a:ext>
+                      </a:extLst>
+                    </a:blip>
+                    <a:stretch>
+                      <a:fillRect/>
+                    </a:stretch>
+                  </pic:blipFill>
+                  <pic:spPr>
+                    <a:xfrm>
+                      <a:off x="0" y="0"/>
+                      <a:ext cx="4430802" cy="3811152"/>
+                    </a:xfrm>
+                    <a:prstGeom prst="rect">
+                      <a:avLst/>
+                    </a:prstGeom>
+                  </pic:spPr>
+                </pic:pic>
+              </a:graphicData>
+            </a:graphic>
+          </wp:inline>
+        </w:drawing>
+      </w:r>
+    </w:p>
+    <w:p>
+      <w:pPr>
+        <w:rPr>
+          <w:b/>
+          <w:bCs/>
+        </w:rPr>
+      </w:pPr>
+      <w:r>
+        <w:rPr>
+          <w:b/>
+          <w:bCs/>
+        </w:rPr>
+        <w:br w:type="page"/>
+      </w:r>
+    </w:p>
     <w:p>
       <w:pPr>
         <w:jc w:val="center"/>
@@ -933,34 +1066,16 @@
           <w:b/>
           <w:bCs/>
         </w:rPr>
-        <w:t>7.1 - Sequence Trade Offs</w:t>
-      </w:r>
-    </w:p>
-    <w:p>
-      <w:r>
         <w:lastRenderedPageBreak/>
-        <w:t>The main alternative for this multiset's underlying data-structure would be a Sequence (std::vector). A HashTable is already simply a more complex wrapper for a std::vector, so realistically, a Sequence would be more lightweight to implement.</w:t>
-      </w:r>
-    </w:p>
-    <w:p/>
-    <w:p>
-      <w:r>
-        <w:t xml:space="preserve">However, assuming an actor has the same ID across scenes, then when making the vector you wouldn't have a clean [1,2,3,4,5...]of ID values (it would be something like [t_200,t_700,t_567,t_890...] which is not cleanly searchable). </w:t>
-      </w:r>
-    </w:p>
-    <w:p/>
-    <w:p>
-      <w:r>
-        <w:t xml:space="preserve">As such, either you would hash the values (which is just a HashTable O(1) search) or insert them in the order of appearance making the search complexity O(N). </w:t>
-      </w:r>
-    </w:p>
-    <w:p/>
-    <w:p>
-      <w:r>
-        <w:t>As such, given that the IDs are unique, a HashTable is the better option, especially in large scenes with lots of actors &lt;a href="#1"&gt;[1]&lt;/a&gt;.</w:t>
-      </w:r>
-    </w:p>
-    <w:p/>
+        <w:t>7.0 - Trade Off Analysis</w:t>
+      </w:r>
+    </w:p>
+    <w:p/>
+    <w:p>
+      <w:r>
+        <w:t>Below are some comparisons to other possible data structures:</w:t>
+      </w:r>
+    </w:p>
     <w:p>
       <w:pPr>
         <w:jc w:val="center"/>
@@ -970,25 +1085,116 @@
           <w:b/>
           <w:bCs/>
         </w:rPr>
-        <w:t>7.2 - AVLTree Trade Offs</w:t>
-      </w:r>
-    </w:p>
-    <w:p/>
-    <w:p>
-      <w:r>
-        <w:t xml:space="preserve">HashTable has a worst case insertion complexity of O(N) and best case O(1) complexity. AVLTree consistently has complexity O(logN) for its insertion. </w:t>
-      </w:r>
-    </w:p>
-    <w:p/>
-    <w:p>
-      <w:r>
-        <w:t xml:space="preserve">In this context, where the number of scene actors is not significant, these differences don't matter much. For getting a value though, HashTable has a typical complexity of O(1) whereas AVLTree consistently has a higher O(logN) complexity. </w:t>
-      </w:r>
-    </w:p>
-    <w:p/>
-    <w:p>
-      <w:r>
-        <w:t>As such, for a series of values that is primarily only read from, HashTable is the better option</w:t>
+        <w:t>7.1 - Sequence Trade Offs</w:t>
+      </w:r>
+    </w:p>
+    <w:p>
+      <w:r>
+        <w:t xml:space="preserve">The main alternative for this multiset's underlying </w:t>
+      </w:r>
+      <w:proofErr w:type="gramStart"/>
+      <w:r>
+        <w:t>data-structure</w:t>
+      </w:r>
+      <w:proofErr w:type="gramEnd"/>
+      <w:r>
+        <w:t xml:space="preserve"> would be a Sequence (</w:t>
+      </w:r>
+      <w:proofErr w:type="gramStart"/>
+      <w:r>
+        <w:t>std::</w:t>
+      </w:r>
+      <w:proofErr w:type="gramEnd"/>
+      <w:r>
+        <w:t xml:space="preserve">vector). A </w:t>
+      </w:r>
+      <w:proofErr w:type="spellStart"/>
+      <w:r>
+        <w:t>HashTable</w:t>
+      </w:r>
+      <w:proofErr w:type="spellEnd"/>
+      <w:r>
+        <w:t xml:space="preserve"> is already simply a more complex wrapper for a </w:t>
+      </w:r>
+      <w:proofErr w:type="gramStart"/>
+      <w:r>
+        <w:t>std::</w:t>
+      </w:r>
+      <w:proofErr w:type="gramEnd"/>
+      <w:r>
+        <w:t>vector, so realistically, a Sequence would be more lightweight to implement.</w:t>
+      </w:r>
+    </w:p>
+    <w:p/>
+    <w:p>
+      <w:r>
+        <w:t>However, assuming an actor has the same ID across scenes, then when making the vector you wouldn't have a clean [1,2,3,4,5...]</w:t>
+      </w:r>
+      <w:r>
+        <w:t xml:space="preserve"> </w:t>
+      </w:r>
+      <w:r>
+        <w:t>of ID values (it would be something like [t_</w:t>
+      </w:r>
+      <w:proofErr w:type="gramStart"/>
+      <w:r>
+        <w:t>200,t</w:t>
+      </w:r>
+      <w:proofErr w:type="gramEnd"/>
+      <w:r>
+        <w:t>_</w:t>
+      </w:r>
+      <w:proofErr w:type="gramStart"/>
+      <w:r>
+        <w:t>700,t</w:t>
+      </w:r>
+      <w:proofErr w:type="gramEnd"/>
+      <w:r>
+        <w:t>_</w:t>
+      </w:r>
+      <w:proofErr w:type="gramStart"/>
+      <w:r>
+        <w:t>567,t</w:t>
+      </w:r>
+      <w:proofErr w:type="gramEnd"/>
+      <w:r>
+        <w:t xml:space="preserve">_890...] which is not cleanly searchable). </w:t>
+      </w:r>
+    </w:p>
+    <w:p/>
+    <w:p>
+      <w:r>
+        <w:t xml:space="preserve">As such, either you would hash the values (which is just a </w:t>
+      </w:r>
+      <w:proofErr w:type="spellStart"/>
+      <w:r>
+        <w:t>HashTable</w:t>
+      </w:r>
+      <w:proofErr w:type="spellEnd"/>
+      <w:r>
+        <w:t xml:space="preserve"> </w:t>
+      </w:r>
+      <w:proofErr w:type="gramStart"/>
+      <w:r>
+        <w:t>O(</w:t>
+      </w:r>
+      <w:proofErr w:type="gramEnd"/>
+      <w:r>
+        <w:t xml:space="preserve">1) search) or insert them in the order of appearance making the search complexity O(N). </w:t>
+      </w:r>
+    </w:p>
+    <w:p/>
+    <w:p>
+      <w:r>
+        <w:t xml:space="preserve">As such, given that the IDs are unique, a </w:t>
+      </w:r>
+      <w:proofErr w:type="spellStart"/>
+      <w:r>
+        <w:t>HashTable</w:t>
+      </w:r>
+      <w:proofErr w:type="spellEnd"/>
+      <w:r>
+        <w:t xml:space="preserve"> is the better option, especially in large scenes with lots of actors [1].</w:t>
       </w:r>
     </w:p>
     <w:p/>
@@ -1001,165 +1207,127 @@
           <w:b/>
           <w:bCs/>
         </w:rPr>
-        <w:t>8 - Alternative Design Sketch</w:t>
-      </w:r>
-    </w:p>
-    <w:p/>
-    <w:p>
-      <w:r>
-        <w:t>mermaid</w:t>
-      </w:r>
-    </w:p>
-    <w:p>
-      <w:r>
-        <w:lastRenderedPageBreak/>
-        <w:t>---</w:t>
-      </w:r>
-    </w:p>
-    <w:p>
-      <w:r>
-        <w:t>title: Alternative Designs Compared</w:t>
-      </w:r>
-    </w:p>
-    <w:p>
-      <w:r>
-        <w:t>---</w:t>
-      </w:r>
-    </w:p>
-    <w:p>
-      <w:r>
-        <w:t>classDiagram</w:t>
-      </w:r>
-    </w:p>
-    <w:p>
-      <w:r>
-        <w:t>class HashTable{</w:t>
-      </w:r>
-    </w:p>
-    <w:p>
-      <w:r>
-        <w:t>    - std::vector&amp;lt;bucket*&amp;gt table</w:t>
-      </w:r>
-    </w:p>
-    <w:p>
-      <w:r>
-        <w:t>    + insert(id): bool // O(1)-O(N)</w:t>
-      </w:r>
-    </w:p>
-    <w:p>
-      <w:r>
-        <w:t>    + update(id): bool // O(1)</w:t>
-      </w:r>
-    </w:p>
-    <w:p>
-      <w:r>
-        <w:t>    + delete(id): bool // O(1)</w:t>
-      </w:r>
-    </w:p>
-    <w:p>
-      <w:r>
-        <w:t>    + get(id): bucket* // O(1)</w:t>
-      </w:r>
-    </w:p>
-    <w:p>
-      <w:r>
-        <w:t xml:space="preserve">    </w:t>
-      </w:r>
-    </w:p>
-    <w:p>
-      <w:r>
-        <w:t>}</w:t>
-      </w:r>
-    </w:p>
-    <w:p/>
-    <w:p>
-      <w:r>
-        <w:t>class Sequence{</w:t>
-      </w:r>
-    </w:p>
-    <w:p>
-      <w:r>
-        <w:t>    + SequenceNode* root</w:t>
-      </w:r>
-    </w:p>
-    <w:p>
-      <w:r>
-        <w:t>    + SequenceNode* tail</w:t>
-      </w:r>
-    </w:p>
-    <w:p>
-      <w:r>
-        <w:t>    + size_t size</w:t>
-      </w:r>
-    </w:p>
-    <w:p>
-      <w:r>
-        <w:t>    + insert(id): bool // O(N)</w:t>
-      </w:r>
-    </w:p>
-    <w:p>
-      <w:r>
-        <w:t>    + update(id): bool // O(N)</w:t>
-      </w:r>
-    </w:p>
-    <w:p>
-      <w:r>
-        <w:t>    + delete(id): bool // O(N)</w:t>
-      </w:r>
-    </w:p>
-    <w:p>
-      <w:r>
-        <w:t>    + get(id): bool // O(N)</w:t>
-      </w:r>
-    </w:p>
-    <w:p>
-      <w:r>
-        <w:t>}</w:t>
-      </w:r>
-    </w:p>
-    <w:p/>
-    <w:p>
-      <w:r>
-        <w:t>class AVLTree{</w:t>
-      </w:r>
-    </w:p>
-    <w:p>
-      <w:r>
-        <w:t>    + AVLNode* root</w:t>
-      </w:r>
-    </w:p>
-    <w:p>
-      <w:r>
-        <w:t>    + size_t size</w:t>
-      </w:r>
-    </w:p>
-    <w:p>
-      <w:r>
-        <w:lastRenderedPageBreak/>
-        <w:t>    + insert(id): bool // O(logN)</w:t>
-      </w:r>
-    </w:p>
-    <w:p>
-      <w:r>
-        <w:t>    + update(id): bool // O(logN)</w:t>
-      </w:r>
-    </w:p>
-    <w:p>
-      <w:r>
-        <w:t>    + delete(id): bool // O(logN)</w:t>
-      </w:r>
-    </w:p>
-    <w:p>
-      <w:r>
-        <w:t>    + get(id): bool // O(logN)</w:t>
-      </w:r>
-    </w:p>
-    <w:p>
-      <w:r>
-        <w:t>}</w:t>
-      </w:r>
-    </w:p>
-    <w:p/>
+        <w:t xml:space="preserve">7.2 - </w:t>
+      </w:r>
+      <w:proofErr w:type="spellStart"/>
+      <w:r>
+        <w:rPr>
+          <w:b/>
+          <w:bCs/>
+        </w:rPr>
+        <w:t>AVLTree</w:t>
+      </w:r>
+      <w:proofErr w:type="spellEnd"/>
+      <w:r>
+        <w:rPr>
+          <w:b/>
+          <w:bCs/>
+        </w:rPr>
+        <w:t xml:space="preserve"> Trade Offs</w:t>
+      </w:r>
+    </w:p>
+    <w:p>
+      <w:proofErr w:type="spellStart"/>
+      <w:r>
+        <w:t>HashTable</w:t>
+      </w:r>
+      <w:proofErr w:type="spellEnd"/>
+      <w:r>
+        <w:t xml:space="preserve"> has a </w:t>
+      </w:r>
+      <w:proofErr w:type="gramStart"/>
+      <w:r>
+        <w:t>worst case</w:t>
+      </w:r>
+      <w:proofErr w:type="gramEnd"/>
+      <w:r>
+        <w:t xml:space="preserve"> insertion complexity of O(N) and </w:t>
+      </w:r>
+      <w:proofErr w:type="gramStart"/>
+      <w:r>
+        <w:t>best case</w:t>
+      </w:r>
+      <w:proofErr w:type="gramEnd"/>
+      <w:r>
+        <w:t xml:space="preserve"> </w:t>
+      </w:r>
+      <w:proofErr w:type="gramStart"/>
+      <w:r>
+        <w:t>O(</w:t>
+      </w:r>
+      <w:proofErr w:type="gramEnd"/>
+      <w:r>
+        <w:t xml:space="preserve">1) complexity. </w:t>
+      </w:r>
+      <w:proofErr w:type="spellStart"/>
+      <w:r>
+        <w:t>AVLTree</w:t>
+      </w:r>
+      <w:proofErr w:type="spellEnd"/>
+      <w:r>
+        <w:t xml:space="preserve"> consistently has complexity O(</w:t>
+      </w:r>
+      <w:proofErr w:type="spellStart"/>
+      <w:r>
+        <w:t>logN</w:t>
+      </w:r>
+      <w:proofErr w:type="spellEnd"/>
+      <w:r>
+        <w:t xml:space="preserve">) for its insertion. </w:t>
+      </w:r>
+    </w:p>
+    <w:p/>
+    <w:p>
+      <w:r>
+        <w:t xml:space="preserve">In this context, where the number of scene actors is not significant, these differences don't matter much. For getting a value though, </w:t>
+      </w:r>
+      <w:proofErr w:type="spellStart"/>
+      <w:r>
+        <w:t>HashTable</w:t>
+      </w:r>
+      <w:proofErr w:type="spellEnd"/>
+      <w:r>
+        <w:t xml:space="preserve"> has a typical complexity of </w:t>
+      </w:r>
+      <w:proofErr w:type="gramStart"/>
+      <w:r>
+        <w:t>O(</w:t>
+      </w:r>
+      <w:proofErr w:type="gramEnd"/>
+      <w:r>
+        <w:t xml:space="preserve">1) whereas </w:t>
+      </w:r>
+      <w:proofErr w:type="spellStart"/>
+      <w:r>
+        <w:t>AVLTree</w:t>
+      </w:r>
+      <w:proofErr w:type="spellEnd"/>
+      <w:r>
+        <w:t xml:space="preserve"> consistently has a higher O(</w:t>
+      </w:r>
+      <w:proofErr w:type="spellStart"/>
+      <w:r>
+        <w:t>logN</w:t>
+      </w:r>
+      <w:proofErr w:type="spellEnd"/>
+      <w:r>
+        <w:t xml:space="preserve">) complexity. </w:t>
+      </w:r>
+    </w:p>
+    <w:p/>
+    <w:p>
+      <w:r>
+        <w:t xml:space="preserve">As such, for a series of values that is primarily only read from, </w:t>
+      </w:r>
+      <w:proofErr w:type="spellStart"/>
+      <w:r>
+        <w:t>HashTable</w:t>
+      </w:r>
+      <w:proofErr w:type="spellEnd"/>
+      <w:r>
+        <w:t xml:space="preserve"> is the better option</w:t>
+      </w:r>
+    </w:p>
     <w:p/>
     <w:p>
       <w:pPr>
@@ -1170,16 +1338,58 @@
           <w:b/>
           <w:bCs/>
         </w:rPr>
-        <w:t>9 - Evaluation Plan</w:t>
-      </w:r>
-    </w:p>
-    <w:p/>
-    <w:p>
-      <w:r>
-        <w:t>Some basic tests to perform would be to compare load times between structures when entering a new scene. If performing get actions on the table is slowing down gamespeed a solution with less functionality may need to be explored. How many times the HashTable needs to be resized would be the most costly operation performance-wise, so putting breakpoints on that happening is another good way to gauge performance. The underlying data structure of the SceneTable should not necessarily affect the outside program: the program should just be able to ask for data and get it.</w:t>
-      </w:r>
-    </w:p>
-    <w:p/>
+        <w:lastRenderedPageBreak/>
+        <w:t>8 - Alternative Design Sketch</w:t>
+      </w:r>
+    </w:p>
+    <w:p>
+      <w:r>
+        <w:rPr>
+          <w:noProof/>
+        </w:rPr>
+        <w:drawing>
+          <wp:inline distT="0" distB="0" distL="0" distR="0" wp14:anchorId="785E80F1" wp14:editId="2CD7A298">
+            <wp:extent cx="5943600" cy="2257425"/>
+            <wp:effectExtent l="0" t="0" r="0" b="9525"/>
+            <wp:docPr id="1852387280" name="Picture 9" descr="A screenshot of a computer program&#10;&#10;AI-generated content may be incorrect."/>
+            <wp:cNvGraphicFramePr>
+              <a:graphicFrameLocks xmlns:a="http://schemas.openxmlformats.org/drawingml/2006/main" noChangeAspect="1"/>
+            </wp:cNvGraphicFramePr>
+            <a:graphic xmlns:a="http://schemas.openxmlformats.org/drawingml/2006/main">
+              <a:graphicData uri="http://schemas.openxmlformats.org/drawingml/2006/picture">
+                <pic:pic xmlns:pic="http://schemas.openxmlformats.org/drawingml/2006/picture">
+                  <pic:nvPicPr>
+                    <pic:cNvPr id="1852387280" name="Picture 9" descr="A screenshot of a computer program&#10;&#10;AI-generated content may be incorrect."/>
+                    <pic:cNvPicPr/>
+                  </pic:nvPicPr>
+                  <pic:blipFill>
+                    <a:blip r:embed="rId13">
+                      <a:extLst>
+                        <a:ext uri="{28A0092B-C50C-407E-A947-70E740481C1C}">
+                          <a14:useLocalDpi xmlns:a14="http://schemas.microsoft.com/office/drawing/2010/main" val="0"/>
+                        </a:ext>
+                      </a:extLst>
+                    </a:blip>
+                    <a:stretch>
+                      <a:fillRect/>
+                    </a:stretch>
+                  </pic:blipFill>
+                  <pic:spPr>
+                    <a:xfrm>
+                      <a:off x="0" y="0"/>
+                      <a:ext cx="5943600" cy="2257425"/>
+                    </a:xfrm>
+                    <a:prstGeom prst="rect">
+                      <a:avLst/>
+                    </a:prstGeom>
+                  </pic:spPr>
+                </pic:pic>
+              </a:graphicData>
+            </a:graphic>
+          </wp:inline>
+        </w:drawing>
+      </w:r>
+    </w:p>
     <w:p>
       <w:pPr>
         <w:jc w:val="center"/>
@@ -1189,23 +1399,57 @@
           <w:b/>
           <w:bCs/>
         </w:rPr>
-        <w:t>10 - Conclusion/Reflection</w:t>
-      </w:r>
-    </w:p>
-    <w:p/>
-    <w:p>
-      <w:r>
-        <w:t>This design for a scene data table works because once it is set up, most actions performed on it have O(1) time complexity resulting in low performance overhead. While a Sequence or AVLTree are more performant to initialize at scale, because the other actions performed on the table significantly exceed that of the initialization, it performs better overall.</w:t>
-      </w:r>
-    </w:p>
-    <w:p/>
-    <w:p>
-      <w:r>
-        <w:t xml:space="preserve">The SceneTable implementation has a low level of abstractio with the core functions of searching and indexing being made as fast and as simple as possible. It is a simple idea, and a simple execution that results in a low performance overhead. The encapsulation is very good since the load times will be non-substantial, and the end user will not realize the extent of the behind-the-scenes work being done &lt;a href="#2"&gt;[2]&lt;/a&gt;. Other systems in the game will be able to easily access data for the actor_id resulting in a composition where the program does not have to know much of anything about how SceneTable even </w:t>
-      </w:r>
-      <w:r>
-        <w:lastRenderedPageBreak/>
-        <w:t>works. New methods can easily be implemented that take advantage of its simple HashTable derived CRUD operations.</w:t>
+        <w:t>9 - Evaluation Plan</w:t>
+      </w:r>
+    </w:p>
+    <w:p/>
+    <w:p>
+      <w:r>
+        <w:t xml:space="preserve">Some basic tests to perform would be to compare load times between structures when entering a new scene. If </w:t>
+      </w:r>
+      <w:proofErr w:type="gramStart"/>
+      <w:r>
+        <w:t>performing</w:t>
+      </w:r>
+      <w:proofErr w:type="gramEnd"/>
+      <w:r>
+        <w:t xml:space="preserve"> get actions on the </w:t>
+      </w:r>
+      <w:proofErr w:type="gramStart"/>
+      <w:r>
+        <w:t>table is</w:t>
+      </w:r>
+      <w:proofErr w:type="gramEnd"/>
+      <w:r>
+        <w:t xml:space="preserve"> slowing down game</w:t>
+      </w:r>
+      <w:r>
+        <w:t>-</w:t>
+      </w:r>
+      <w:r>
+        <w:t xml:space="preserve">speed a solution with less functionality may need to be explored. How many times the </w:t>
+      </w:r>
+      <w:proofErr w:type="spellStart"/>
+      <w:r>
+        <w:t>HashTable</w:t>
+      </w:r>
+      <w:proofErr w:type="spellEnd"/>
+      <w:r>
+        <w:t xml:space="preserve"> needs to be resized would be the </w:t>
+      </w:r>
+      <w:r>
+        <w:t>costliest</w:t>
+      </w:r>
+      <w:r>
+        <w:t xml:space="preserve"> operation performance-wise, so putting breakpoints on that happening is another good way to gauge performance. The underlying data structure of the </w:t>
+      </w:r>
+      <w:proofErr w:type="spellStart"/>
+      <w:r>
+        <w:t>SceneTable</w:t>
+      </w:r>
+      <w:proofErr w:type="spellEnd"/>
+      <w:r>
+        <w:t xml:space="preserve"> should not necessarily affect the outside program: the program should just be able to ask for data and get it.</w:t>
       </w:r>
     </w:p>
     <w:p/>
@@ -1218,6 +1462,115 @@
           <w:b/>
           <w:bCs/>
         </w:rPr>
+        <w:t>10 - Conclusion/Reflection</w:t>
+      </w:r>
+    </w:p>
+    <w:p/>
+    <w:p>
+      <w:r>
+        <w:t xml:space="preserve">This design for a scene data table works because once it is set up, most actions performed on it have </w:t>
+      </w:r>
+      <w:proofErr w:type="gramStart"/>
+      <w:r>
+        <w:t>O(</w:t>
+      </w:r>
+      <w:proofErr w:type="gramEnd"/>
+      <w:r>
+        <w:t xml:space="preserve">1) time complexity resulting in low performance overhead. While a Sequence or </w:t>
+      </w:r>
+      <w:proofErr w:type="spellStart"/>
+      <w:r>
+        <w:t>AVLTree</w:t>
+      </w:r>
+      <w:proofErr w:type="spellEnd"/>
+      <w:r>
+        <w:t xml:space="preserve"> are more performant to initialize at scale, because the other actions performed on the table significantly exceed that of the initialization, it performs better overall.</w:t>
+      </w:r>
+    </w:p>
+    <w:p/>
+    <w:p>
+      <w:r>
+        <w:t xml:space="preserve">The </w:t>
+      </w:r>
+      <w:proofErr w:type="spellStart"/>
+      <w:r>
+        <w:t>SceneTable</w:t>
+      </w:r>
+      <w:proofErr w:type="spellEnd"/>
+      <w:r>
+        <w:t xml:space="preserve"> implementation has a low level of </w:t>
+      </w:r>
+      <w:proofErr w:type="spellStart"/>
+      <w:r>
+        <w:t>abstractio</w:t>
+      </w:r>
+      <w:proofErr w:type="spellEnd"/>
+      <w:r>
+        <w:t xml:space="preserve"> with the core functions of searching and indexing being made as fast and as simple as possible. It is a simple idea, and a simple execution that results in a low performance overhead. The encapsulation is very good since the load times will be non-substantial, and the end user will not realize the </w:t>
+      </w:r>
+      <w:r>
+        <w:lastRenderedPageBreak/>
+        <w:t xml:space="preserve">extent of the behind-the-scenes work being done [2]. Other systems in the game will be able to easily access data for the </w:t>
+      </w:r>
+      <w:proofErr w:type="spellStart"/>
+      <w:r>
+        <w:t>actor_id</w:t>
+      </w:r>
+      <w:proofErr w:type="spellEnd"/>
+      <w:r>
+        <w:t xml:space="preserve"> resulting in a composition where the program does not have to know </w:t>
+      </w:r>
+      <w:proofErr w:type="gramStart"/>
+      <w:r>
+        <w:t>much of anything</w:t>
+      </w:r>
+      <w:proofErr w:type="gramEnd"/>
+      <w:r>
+        <w:t xml:space="preserve"> about how </w:t>
+      </w:r>
+      <w:proofErr w:type="spellStart"/>
+      <w:r>
+        <w:t>SceneTable</w:t>
+      </w:r>
+      <w:proofErr w:type="spellEnd"/>
+      <w:r>
+        <w:t xml:space="preserve"> even works. New methods can easily be implemented that take advantage of its simple </w:t>
+      </w:r>
+      <w:proofErr w:type="spellStart"/>
+      <w:r>
+        <w:t>HashTable</w:t>
+      </w:r>
+      <w:proofErr w:type="spellEnd"/>
+      <w:r>
+        <w:t xml:space="preserve"> derived CRUD operations.</w:t>
+      </w:r>
+    </w:p>
+    <w:p/>
+    <w:p>
+      <w:pPr>
+        <w:rPr>
+          <w:b/>
+          <w:bCs/>
+        </w:rPr>
+      </w:pPr>
+      <w:r>
+        <w:rPr>
+          <w:b/>
+          <w:bCs/>
+        </w:rPr>
+        <w:br w:type="page"/>
+      </w:r>
+    </w:p>
+    <w:p>
+      <w:pPr>
+        <w:jc w:val="center"/>
+      </w:pPr>
+      <w:r>
+        <w:rPr>
+          <w:b/>
+          <w:bCs/>
+        </w:rPr>
+        <w:lastRenderedPageBreak/>
         <w:t>Works Cited</w:t>
       </w:r>
     </w:p>
@@ -1244,9 +1597,17 @@
         <w:t xml:space="preserve"> and Algorithms in Swift</w:t>
       </w:r>
       <w:r>
-        <w:t xml:space="preserve">. Apress, Berkeley, CA. pp55-60. 2020. </w:t>
-      </w:r>
-      <w:hyperlink r:id="rId8" w:history="1">
+        <w:t xml:space="preserve">. </w:t>
+      </w:r>
+      <w:proofErr w:type="spellStart"/>
+      <w:r>
+        <w:t>Apress</w:t>
+      </w:r>
+      <w:proofErr w:type="spellEnd"/>
+      <w:r>
+        <w:t xml:space="preserve">, Berkeley, CA. pp55-60. 2020. </w:t>
+      </w:r>
+      <w:hyperlink r:id="rId14" w:history="1">
         <w:r>
           <w:rPr>
             <w:rStyle w:val="Hyperlink"/>
@@ -1273,7 +1634,7 @@
       <w:r>
         <w:t xml:space="preserve">Springer-Verlag London. pp221-249. 2002. </w:t>
       </w:r>
-      <w:hyperlink r:id="rId9" w:history="1">
+      <w:hyperlink r:id="rId15" w:history="1">
         <w:r>
           <w:rPr>
             <w:rStyle w:val="Hyperlink"/>

</xml_diff>